<commit_message>
fix reports & diploma_tuned
</commit_message>
<xml_diff>
--- a/diploma/reports/Отчет по дипломной работе.docx
+++ b/diploma/reports/Отчет по дипломной работе.docx
@@ -19,7 +19,13 @@
         <w:rPr>
           <w:lang w:val="ru-RU"/>
         </w:rPr>
-        <w:t>Предсказание цен на поддержанные автомобили в США в соответствии с данными сайта craigslist.org</w:t>
+        <w:t>Предсказание цен на под</w:t>
+      </w:r>
+      <w:r>
+        <w:rPr>
+          <w:lang w:val="ru-RU"/>
+        </w:rPr>
+        <w:t>ержанные автомобили в США в соответствии с данными сайта craigslist.org</w:t>
       </w:r>
       <w:r>
         <w:rPr>
@@ -63,7 +69,13 @@
         <w:rPr>
           <w:lang w:val="ru-RU"/>
         </w:rPr>
-        <w:t>одаже поддержанных автомобилей.</w:t>
+        <w:t>одаже под</w:t>
+      </w:r>
+      <w:r>
+        <w:rPr>
+          <w:lang w:val="ru-RU"/>
+        </w:rPr>
+        <w:t>ержанных автомобилей.</w:t>
       </w:r>
     </w:p>
     <w:p>
@@ -101,7 +113,21 @@
         <w:rPr>
           <w:lang w:val="ru-RU"/>
         </w:rPr>
-        <w:t>В рамках выполнения дипломной работы необходимо решить задачу регрессии и построить соответствующую модель, предсказывающую цены на поддержанные автомобили. Для проверки качеств</w:t>
+        <w:t>В рамках выполнения дипломной работы необходимо решить задачу регрессии и построить соответствующую модель, п</w:t>
+      </w:r>
+      <w:r>
+        <w:rPr>
+          <w:lang w:val="ru-RU"/>
+        </w:rPr>
+        <w:t>редсказывающую цены на по</w:t>
+      </w:r>
+      <w:bookmarkStart w:id="0" w:name="_GoBack"/>
+      <w:bookmarkEnd w:id="0"/>
+      <w:r>
+        <w:rPr>
+          <w:lang w:val="ru-RU"/>
+        </w:rPr>
+        <w:t>держанные автомобили. Для проверки качеств</w:t>
       </w:r>
       <w:r>
         <w:rPr>
@@ -214,25 +240,13 @@
         <w:rPr>
           <w:lang w:val="ru-RU"/>
         </w:rPr>
-        <w:t xml:space="preserve">, </w:t>
-      </w:r>
-      <w:r>
-        <w:rPr>
-          <w:lang w:val="ru-RU"/>
-        </w:rPr>
-        <w:t>полученных</w:t>
-      </w:r>
-      <w:r>
-        <w:rPr>
-          <w:lang w:val="ru-RU"/>
-        </w:rPr>
-        <w:t xml:space="preserve"> </w:t>
-      </w:r>
-      <w:r>
-        <w:rPr>
-          <w:lang w:val="ru-RU"/>
-        </w:rPr>
-        <w:t xml:space="preserve">в </w:t>
+        <w:t>, полученных</w:t>
+      </w:r>
+      <w:r>
+        <w:rPr>
+          <w:lang w:val="ru-RU"/>
+        </w:rPr>
+        <w:t xml:space="preserve"> в </w:t>
       </w:r>
       <w:r>
         <w:rPr>
@@ -547,6 +561,7 @@
         </w:rPr>
       </w:pPr>
       <w:proofErr w:type="spellStart"/>
+      <w:proofErr w:type="gramStart"/>
       <w:r>
         <w:rPr>
           <w:lang w:val="ru-RU"/>
@@ -554,6 +569,7 @@
         <w:t>тех.паспорт</w:t>
       </w:r>
       <w:proofErr w:type="spellEnd"/>
+      <w:proofErr w:type="gramEnd"/>
       <w:r>
         <w:rPr>
           <w:lang w:val="ru-RU"/>
@@ -1387,7 +1403,7 @@
             <v:path o:extrusionok="f" gradientshapeok="t" o:connecttype="rect"/>
             <o:lock v:ext="edit" aspectratio="t"/>
           </v:shapetype>
-          <v:shape id="_x0000_i1135" type="#_x0000_t75" style="width:374.4pt;height:385.4pt">
+          <v:shape id="_x0000_i1025" type="#_x0000_t75" style="width:374.4pt;height:385.4pt">
             <v:imagedata r:id="rId6" o:title="corr_matrix_cut"/>
           </v:shape>
         </w:pict>
@@ -1401,7 +1417,7 @@
           <w:lang w:val="ru-RU"/>
         </w:rPr>
       </w:pPr>
-      <w:bookmarkStart w:id="0" w:name="_Ref53921967"/>
+      <w:bookmarkStart w:id="1" w:name="_Ref53921967"/>
       <w:proofErr w:type="spellStart"/>
       <w:r>
         <w:t>Рисунок</w:t>
@@ -1410,25 +1426,15 @@
       <w:r>
         <w:t xml:space="preserve"> </w:t>
       </w:r>
-      <w:r>
-        <w:fldChar w:fldCharType="begin"/>
-      </w:r>
-      <w:r>
-        <w:instrText xml:space="preserve"> SEQ Рисунок \* ARABIC </w:instrText>
-      </w:r>
-      <w:r>
-        <w:fldChar w:fldCharType="separate"/>
-      </w:r>
-      <w:r>
-        <w:rPr>
-          <w:noProof/>
-        </w:rPr>
-        <w:t>1</w:t>
-      </w:r>
-      <w:r>
-        <w:fldChar w:fldCharType="end"/>
-      </w:r>
-      <w:bookmarkEnd w:id="0"/>
+      <w:fldSimple w:instr=" SEQ Рисунок \* ARABIC ">
+        <w:r>
+          <w:rPr>
+            <w:noProof/>
+          </w:rPr>
+          <w:t>1</w:t>
+        </w:r>
+      </w:fldSimple>
+      <w:bookmarkEnd w:id="1"/>
       <w:r>
         <w:t xml:space="preserve"> – </w:t>
       </w:r>
@@ -1450,7 +1456,7 @@
         </w:rPr>
         <w:lastRenderedPageBreak/>
         <w:pict>
-          <v:shape id="_x0000_i1133" type="#_x0000_t75" style="width:355.75pt;height:531.95pt">
+          <v:shape id="_x0000_i1026" type="#_x0000_t75" style="width:355.75pt;height:531.95pt">
             <v:imagedata r:id="rId7" o:title="numeric_distribution_cut"/>
           </v:shape>
         </w:pict>
@@ -1464,7 +1470,7 @@
           <w:lang w:val="ru-RU"/>
         </w:rPr>
       </w:pPr>
-      <w:bookmarkStart w:id="1" w:name="_Ref53921970"/>
+      <w:bookmarkStart w:id="2" w:name="_Ref53921970"/>
       <w:proofErr w:type="spellStart"/>
       <w:r>
         <w:t>Рисунок</w:t>
@@ -1473,25 +1479,15 @@
       <w:r>
         <w:t xml:space="preserve"> </w:t>
       </w:r>
-      <w:r>
-        <w:fldChar w:fldCharType="begin"/>
-      </w:r>
-      <w:r>
-        <w:instrText xml:space="preserve"> SEQ Рисунок \* ARABIC </w:instrText>
-      </w:r>
-      <w:r>
-        <w:fldChar w:fldCharType="separate"/>
-      </w:r>
-      <w:r>
-        <w:rPr>
-          <w:noProof/>
-        </w:rPr>
-        <w:t>2</w:t>
-      </w:r>
-      <w:r>
-        <w:fldChar w:fldCharType="end"/>
-      </w:r>
-      <w:bookmarkEnd w:id="1"/>
+      <w:fldSimple w:instr=" SEQ Рисунок \* ARABIC ">
+        <w:r>
+          <w:rPr>
+            <w:noProof/>
+          </w:rPr>
+          <w:t>2</w:t>
+        </w:r>
+      </w:fldSimple>
+      <w:bookmarkEnd w:id="2"/>
       <w:r>
         <w:rPr>
           <w:lang w:val="ru-RU"/>
@@ -1510,7 +1506,7 @@
         </w:rPr>
         <w:lastRenderedPageBreak/>
         <w:pict>
-          <v:shape id="_x0000_i1134" type="#_x0000_t75" style="width:291.4pt;height:255.8pt">
+          <v:shape id="_x0000_i1027" type="#_x0000_t75" style="width:291.4pt;height:255.8pt">
             <v:imagedata r:id="rId8" o:title="fuel_boxplot"/>
           </v:shape>
         </w:pict>
@@ -1524,7 +1520,7 @@
           <w:lang w:val="ru-RU"/>
         </w:rPr>
       </w:pPr>
-      <w:bookmarkStart w:id="2" w:name="_Ref53921980"/>
+      <w:bookmarkStart w:id="3" w:name="_Ref53921980"/>
       <w:r>
         <w:rPr>
           <w:lang w:val="ru-RU"/>
@@ -1571,7 +1567,7 @@
       <w:r>
         <w:fldChar w:fldCharType="end"/>
       </w:r>
-      <w:bookmarkEnd w:id="2"/>
+      <w:bookmarkEnd w:id="3"/>
       <w:r>
         <w:rPr>
           <w:lang w:val="ru-RU"/>
@@ -1589,7 +1585,7 @@
           <w:lang w:val="ru-RU"/>
         </w:rPr>
         <w:pict>
-          <v:shape id="_x0000_i1047" type="#_x0000_t75" style="width:4in;height:252.4pt">
+          <v:shape id="_x0000_i1028" type="#_x0000_t75" style="width:4in;height:252.4pt">
             <v:imagedata r:id="rId9" o:title="drive_boxplot"/>
           </v:shape>
         </w:pict>
@@ -1603,7 +1599,7 @@
           <w:lang w:val="ru-RU"/>
         </w:rPr>
       </w:pPr>
-      <w:bookmarkStart w:id="3" w:name="_Ref53922000"/>
+      <w:bookmarkStart w:id="4" w:name="_Ref53922000"/>
       <w:r>
         <w:rPr>
           <w:lang w:val="ru-RU"/>
@@ -1649,7 +1645,7 @@
       <w:r>
         <w:fldChar w:fldCharType="end"/>
       </w:r>
-      <w:bookmarkEnd w:id="3"/>
+      <w:bookmarkEnd w:id="4"/>
       <w:r>
         <w:rPr>
           <w:lang w:val="ru-RU"/>
@@ -1668,7 +1664,7 @@
         </w:rPr>
         <w:lastRenderedPageBreak/>
         <w:pict>
-          <v:shape id="_x0000_i1048" type="#_x0000_t75" style="width:421.85pt;height:209.2pt">
+          <v:shape id="_x0000_i1029" type="#_x0000_t75" style="width:421.85pt;height:209.2pt">
             <v:imagedata r:id="rId10" o:title="5_size_cut"/>
           </v:shape>
         </w:pict>
@@ -1682,7 +1678,7 @@
           <w:lang w:val="ru-RU"/>
         </w:rPr>
       </w:pPr>
-      <w:bookmarkStart w:id="4" w:name="_Ref53922005"/>
+      <w:bookmarkStart w:id="5" w:name="_Ref53922005"/>
       <w:r>
         <w:rPr>
           <w:lang w:val="ru-RU"/>
@@ -1729,7 +1725,7 @@
       <w:r>
         <w:fldChar w:fldCharType="end"/>
       </w:r>
-      <w:bookmarkEnd w:id="4"/>
+      <w:bookmarkEnd w:id="5"/>
       <w:r>
         <w:rPr>
           <w:lang w:val="ru-RU"/>
@@ -1747,7 +1743,7 @@
           <w:lang w:val="ru-RU"/>
         </w:rPr>
         <w:pict>
-          <v:shape id="_x0000_i1049" type="#_x0000_t75" style="width:4in;height:252.4pt">
+          <v:shape id="_x0000_i1030" type="#_x0000_t75" style="width:4in;height:252.4pt">
             <v:imagedata r:id="rId11" o:title="importances_distribution"/>
           </v:shape>
         </w:pict>
@@ -1761,7 +1757,7 @@
           <w:lang w:val="ru-RU"/>
         </w:rPr>
       </w:pPr>
-      <w:bookmarkStart w:id="5" w:name="_Ref53922008"/>
+      <w:bookmarkStart w:id="6" w:name="_Ref53922008"/>
       <w:proofErr w:type="spellStart"/>
       <w:r>
         <w:t>Рисунок</w:t>
@@ -1770,25 +1766,15 @@
       <w:r>
         <w:t xml:space="preserve"> </w:t>
       </w:r>
-      <w:r>
-        <w:fldChar w:fldCharType="begin"/>
-      </w:r>
-      <w:r>
-        <w:instrText xml:space="preserve"> SEQ Рисунок \* ARABIC </w:instrText>
-      </w:r>
-      <w:r>
-        <w:fldChar w:fldCharType="separate"/>
-      </w:r>
-      <w:r>
-        <w:rPr>
-          <w:noProof/>
-        </w:rPr>
-        <w:t>6</w:t>
-      </w:r>
-      <w:r>
-        <w:fldChar w:fldCharType="end"/>
-      </w:r>
-      <w:bookmarkEnd w:id="5"/>
+      <w:fldSimple w:instr=" SEQ Рисунок \* ARABIC ">
+        <w:r>
+          <w:rPr>
+            <w:noProof/>
+          </w:rPr>
+          <w:t>6</w:t>
+        </w:r>
+      </w:fldSimple>
+      <w:bookmarkEnd w:id="6"/>
       <w:r>
         <w:rPr>
           <w:lang w:val="ru-RU"/>
@@ -2224,7 +2210,8 @@
       </w:pPr>
       <w:r>
         <w:rPr>
-          <w:lang w:val="ru-RU"/>
+          <w:noProof/>
+          <w:lang w:val="ru-RU" w:eastAsia="ru-RU"/>
         </w:rPr>
         <w:drawing>
           <wp:inline distT="0" distB="0" distL="0" distR="0" wp14:anchorId="51B744C8" wp14:editId="7ED687D8">
@@ -2271,7 +2258,7 @@
           <w:lang w:val="ru-RU"/>
         </w:rPr>
       </w:pPr>
-      <w:bookmarkStart w:id="6" w:name="_Ref53923264"/>
+      <w:bookmarkStart w:id="7" w:name="_Ref53923264"/>
       <w:r>
         <w:rPr>
           <w:lang w:val="ru-RU"/>
@@ -2318,7 +2305,7 @@
       <w:r>
         <w:fldChar w:fldCharType="end"/>
       </w:r>
-      <w:bookmarkEnd w:id="6"/>
+      <w:bookmarkEnd w:id="7"/>
       <w:r>
         <w:rPr>
           <w:lang w:val="ru-RU"/>
@@ -2443,7 +2430,8 @@
       </w:pPr>
       <w:r>
         <w:rPr>
-          <w:lang w:val="ru-RU"/>
+          <w:noProof/>
+          <w:lang w:val="ru-RU" w:eastAsia="ru-RU"/>
         </w:rPr>
         <w:drawing>
           <wp:inline distT="0" distB="0" distL="0" distR="0" wp14:anchorId="2AFA2243" wp14:editId="59011CFC">
@@ -2490,7 +2478,7 @@
           <w:lang w:val="ru-RU"/>
         </w:rPr>
       </w:pPr>
-      <w:bookmarkStart w:id="7" w:name="_Ref53923268"/>
+      <w:bookmarkStart w:id="8" w:name="_Ref53923268"/>
       <w:r>
         <w:rPr>
           <w:lang w:val="ru-RU"/>
@@ -2537,7 +2525,7 @@
       <w:r>
         <w:fldChar w:fldCharType="end"/>
       </w:r>
-      <w:bookmarkEnd w:id="7"/>
+      <w:bookmarkEnd w:id="8"/>
       <w:r>
         <w:rPr>
           <w:lang w:val="ru-RU"/>
@@ -2906,7 +2894,7 @@
         </w:rPr>
         <w:lastRenderedPageBreak/>
         <w:pict>
-          <v:shape id="_x0000_i1172" type="#_x0000_t75" style="width:333.75pt;height:292.25pt">
+          <v:shape id="_x0000_i1031" type="#_x0000_t75" style="width:333.75pt;height:292.25pt">
             <v:imagedata r:id="rId14" o:title="rf_tune"/>
           </v:shape>
         </w:pict>
@@ -2920,7 +2908,7 @@
           <w:lang w:val="ru-RU"/>
         </w:rPr>
       </w:pPr>
-      <w:bookmarkStart w:id="8" w:name="_Ref53924035"/>
+      <w:bookmarkStart w:id="9" w:name="_Ref53924035"/>
       <w:r>
         <w:rPr>
           <w:lang w:val="ru-RU"/>
@@ -2967,7 +2955,7 @@
       <w:r>
         <w:fldChar w:fldCharType="end"/>
       </w:r>
-      <w:bookmarkEnd w:id="8"/>
+      <w:bookmarkEnd w:id="9"/>
       <w:r>
         <w:rPr>
           <w:lang w:val="ru-RU"/>
@@ -3000,43 +2988,7 @@
         <w:rPr>
           <w:lang w:val="ru-RU"/>
         </w:rPr>
-        <w:t xml:space="preserve">В ходе поиска, на который было затрачено </w:t>
-      </w:r>
-      <w:r>
-        <w:rPr>
-          <w:lang w:val="ru-RU"/>
-        </w:rPr>
-        <w:t>10 ч 1 мин 24 сек</w:t>
-      </w:r>
-      <w:r>
-        <w:rPr>
-          <w:lang w:val="ru-RU"/>
-        </w:rPr>
-        <w:t xml:space="preserve">, оптимальным значением </w:t>
-      </w:r>
-      <w:r>
-        <w:rPr>
-          <w:lang w:val="ru-RU"/>
-        </w:rPr>
-        <w:t>глубины дерева</w:t>
-      </w:r>
-      <w:r>
-        <w:rPr>
-          <w:lang w:val="ru-RU"/>
-        </w:rPr>
-        <w:t xml:space="preserve"> является значение </w:t>
-      </w:r>
-      <w:r>
-        <w:rPr>
-          <w:lang w:val="ru-RU"/>
-        </w:rPr>
-        <w:t>29</w:t>
-      </w:r>
-      <w:r>
-        <w:rPr>
-          <w:lang w:val="ru-RU"/>
-        </w:rPr>
-        <w:t xml:space="preserve">, а полученное значение метрики </w:t>
+        <w:t xml:space="preserve">В ходе поиска, на который было затрачено 10 ч 1 мин 24 сек, оптимальным значением глубины дерева является значение 29, а полученное значение метрики </w:t>
       </w:r>
       <w:r>
         <w:t>RMSE</w:t>
@@ -3202,7 +3154,8 @@
       </w:pPr>
       <w:r>
         <w:rPr>
-          <w:lang w:val="ru-RU"/>
+          <w:noProof/>
+          <w:lang w:val="ru-RU" w:eastAsia="ru-RU"/>
         </w:rPr>
         <w:drawing>
           <wp:inline distT="0" distB="0" distL="0" distR="0" wp14:anchorId="7DA56FF5" wp14:editId="4EC4FFA4">
@@ -3248,7 +3201,7 @@
           <w:lang w:val="ru-RU"/>
         </w:rPr>
       </w:pPr>
-      <w:bookmarkStart w:id="9" w:name="_Ref53924201"/>
+      <w:bookmarkStart w:id="10" w:name="_Ref53924201"/>
       <w:r>
         <w:rPr>
           <w:lang w:val="ru-RU"/>
@@ -3295,7 +3248,7 @@
       <w:r>
         <w:fldChar w:fldCharType="end"/>
       </w:r>
-      <w:bookmarkEnd w:id="9"/>
+      <w:bookmarkEnd w:id="10"/>
       <w:r>
         <w:rPr>
           <w:lang w:val="ru-RU"/>
@@ -3373,8 +3326,6 @@
         </w:rPr>
         <w:t>, результат может быть улучшен.</w:t>
       </w:r>
-      <w:bookmarkStart w:id="10" w:name="_GoBack"/>
-      <w:bookmarkEnd w:id="10"/>
     </w:p>
     <w:p>
       <w:pPr>
@@ -4168,6 +4119,7 @@
   <w:style w:type="character" w:default="1" w:styleId="a0">
     <w:name w:val="Default Paragraph Font"/>
     <w:uiPriority w:val="1"/>
+    <w:semiHidden/>
     <w:unhideWhenUsed/>
   </w:style>
   <w:style w:type="table" w:default="1" w:styleId="a1">
@@ -4563,7 +4515,7 @@
 </file>
 
 <file path=customXml/itemProps1.xml><?xml version="1.0" encoding="utf-8"?>
-<ds:datastoreItem xmlns:ds="http://schemas.openxmlformats.org/officeDocument/2006/customXml" ds:itemID="{5002BCE6-2EC5-436C-8E12-BF08993B1597}">
+<ds:datastoreItem xmlns:ds="http://schemas.openxmlformats.org/officeDocument/2006/customXml" ds:itemID="{FD36E2BE-D4A3-4056-B232-5B731AF67171}">
   <ds:schemaRefs>
     <ds:schemaRef ds:uri="http://schemas.openxmlformats.org/officeDocument/2006/bibliography"/>
   </ds:schemaRefs>

</xml_diff>